<commit_message>
Oprettet SD0904 og SD0901, Fjernet OC0905 grundet overflødighed
Author: Nicki @themagicalking
Reviewer:
</commit_message>
<xml_diff>
--- a/02 Requirements & Analysis/OC0901 - treaningReminder .docx
+++ b/02 Requirements & Analysis/OC0901 - treaningReminder .docx
@@ -214,32 +214,6 @@
           <w:shd w:fill="auto" w:val="clear"/>
         </w:rPr>
         <w:t xml:space="preserve">OC0904 - checkCalender</w:t>
-      </w:r>
-    </w:p>
-    <w:p>
-      <w:pPr>
-        <w:spacing w:before="0" w:after="0" w:line="276"/>
-        <w:ind w:right="0" w:left="0" w:firstLine="0"/>
-        <w:jc w:val="left"/>
-        <w:rPr>
-          <w:rFonts w:ascii="Arial" w:hAnsi="Arial" w:cs="Arial" w:eastAsia="Arial"/>
-          <w:color w:val="auto"/>
-          <w:spacing w:val="0"/>
-          <w:position w:val="0"/>
-          <w:sz w:val="22"/>
-          <w:shd w:fill="auto" w:val="clear"/>
-        </w:rPr>
-      </w:pPr>
-      <w:r>
-        <w:rPr>
-          <w:rFonts w:ascii="Arial" w:hAnsi="Arial" w:cs="Arial" w:eastAsia="Arial"/>
-          <w:color w:val="auto"/>
-          <w:spacing w:val="0"/>
-          <w:position w:val="0"/>
-          <w:sz w:val="22"/>
-          <w:shd w:fill="auto" w:val="clear"/>
-        </w:rPr>
-        <w:t xml:space="preserve">OC0905 - sortCalender</w:t>
       </w:r>
     </w:p>
     <w:p>

</xml_diff>